<commit_message>
Correcion de graficas de deformaciones, falta usar ecuaciones de Lame
</commit_message>
<xml_diff>
--- a/data/Working.docx
+++ b/data/Working.docx
@@ -93,10 +93,20 @@
         <w:jc w:val="both"/>
       </w:pPr>
       <w:r>
-        <w:t>Buscar e implementar tensor de deformaciones</w:t>
-      </w:r>
-      <w:r>
-        <w:t xml:space="preserve"> para hacer los mapas por mi mismo</w:t>
+        <w:t>Buscar ecuaciones de Lamé</w:t>
+      </w:r>
+    </w:p>
+    <w:p>
+      <w:pPr>
+        <w:jc w:val="both"/>
+      </w:pPr>
+    </w:p>
+    <w:p>
+      <w:pPr>
+        <w:jc w:val="both"/>
+      </w:pPr>
+      <w:r>
+        <w:t>6.-</w:t>
       </w:r>
     </w:p>
     <w:p>
@@ -109,7 +119,36 @@
         <w:jc w:val="both"/>
       </w:pPr>
       <w:r>
+        <w:t>Buscar e implementar tensor de deformaciones</w:t>
+      </w:r>
+      <w:r>
+        <w:t xml:space="preserve"> para hacer los mapas por mi mismo</w:t>
+      </w:r>
+    </w:p>
+    <w:p>
+      <w:pPr>
+        <w:pStyle w:val="Prrafodelista"/>
+        <w:numPr>
+          <w:ilvl w:val="0"/>
+          <w:numId w:val="1"/>
+        </w:numPr>
+        <w:jc w:val="both"/>
+      </w:pPr>
+      <w:r>
         <w:t>Hacer los mapas con AI como en las libretas de Memo</w:t>
+      </w:r>
+    </w:p>
+    <w:p>
+      <w:pPr>
+        <w:pStyle w:val="Prrafodelista"/>
+        <w:numPr>
+          <w:ilvl w:val="0"/>
+          <w:numId w:val="1"/>
+        </w:numPr>
+        <w:jc w:val="both"/>
+      </w:pPr>
+      <w:r>
+        <w:t>Usar SVD para recrear mapas con los archivos u.txt y v.txt</w:t>
       </w:r>
     </w:p>
     <w:sectPr>

</xml_diff>

<commit_message>
Ecuaciones de Lamé aplicadas, K calculado, mapas realizados
</commit_message>
<xml_diff>
--- a/data/Working.docx
+++ b/data/Working.docx
@@ -54,46 +54,10 @@
         <w:jc w:val="both"/>
       </w:pPr>
       <w:r>
-        <w:t>Calcular factor de concentración de tensiones, teóricamente y con los datos experimentales</w:t>
-      </w:r>
-    </w:p>
-    <w:p>
-      <w:pPr>
-        <w:pStyle w:val="Prrafodelista"/>
-        <w:numPr>
-          <w:ilvl w:val="0"/>
-          <w:numId w:val="1"/>
-        </w:numPr>
-        <w:jc w:val="both"/>
-      </w:pPr>
-      <w:r>
-        <w:t>Obtener valor máximo para la tensión analítica</w:t>
-      </w:r>
-    </w:p>
-    <w:p>
-      <w:pPr>
-        <w:pStyle w:val="Prrafodelista"/>
-        <w:numPr>
-          <w:ilvl w:val="0"/>
-          <w:numId w:val="1"/>
-        </w:numPr>
-        <w:jc w:val="both"/>
-      </w:pPr>
-      <w:r>
-        <w:t>Obtener valor máximo para la tensión con los datos experimentales</w:t>
-      </w:r>
-    </w:p>
-    <w:p>
-      <w:pPr>
-        <w:pStyle w:val="Prrafodelista"/>
-        <w:numPr>
-          <w:ilvl w:val="0"/>
-          <w:numId w:val="1"/>
-        </w:numPr>
-        <w:jc w:val="both"/>
-      </w:pPr>
-      <w:r>
-        <w:t>Buscar ecuaciones de Lamé</w:t>
+        <w:t>Cuanta fuerza se necesita para realizar la carga máxima encontrada teóricamente</w:t>
+      </w:r>
+      <w:r>
+        <w:t>, para poder comparar y analizar los resultados</w:t>
       </w:r>
     </w:p>
     <w:p>

</xml_diff>

<commit_message>
Modificación del word con nuevas instrucciones
</commit_message>
<xml_diff>
--- a/data/Working.docx
+++ b/data/Working.docx
@@ -25,7 +25,10 @@
         <w:jc w:val="both"/>
       </w:pPr>
       <w:r>
-        <w:t>Calcular tensiones y direcciones principales del punto donde se maximizan las tensiones en los mapas</w:t>
+        <w:t>A</w:t>
+      </w:r>
+      <w:r>
+        <w:t>nalíticamente, calcular las tensiones y direcciones principales del punto a 1cm a la derecha del agujero</w:t>
       </w:r>
     </w:p>
     <w:p>
@@ -38,10 +41,10 @@
         <w:jc w:val="both"/>
       </w:pPr>
       <w:r>
-        <w:t>A</w:t>
-      </w:r>
-      <w:r>
-        <w:t>nalíticamente, calcular las tensiones y direcciones principales del punto a 1cm a la derecha del agujero</w:t>
+        <w:t>Cuanta fuerza se necesita para realizar la carga máxima encontrada teóricamente</w:t>
+      </w:r>
+      <w:r>
+        <w:t>, para poder comparar y analizar los resultados</w:t>
       </w:r>
     </w:p>
     <w:p>
@@ -54,10 +57,20 @@
         <w:jc w:val="both"/>
       </w:pPr>
       <w:r>
-        <w:t>Cuanta fuerza se necesita para realizar la carga máxima encontrada teóricamente</w:t>
-      </w:r>
-      <w:r>
-        <w:t>, para poder comparar y analizar los resultados</w:t>
+        <w:t>Para el estado tensorial a 1cm obtener las tensiones que se están aplicando a partir de la matriz que forma los mapas, así podemos saber s_xx, s_yy y t_xy. Y después podemos hacer el círculo de Mohr.</w:t>
+      </w:r>
+    </w:p>
+    <w:p>
+      <w:pPr>
+        <w:pStyle w:val="Prrafodelista"/>
+        <w:numPr>
+          <w:ilvl w:val="0"/>
+          <w:numId w:val="1"/>
+        </w:numPr>
+        <w:jc w:val="both"/>
+      </w:pPr>
+      <w:r>
+        <w:t>Igual para el valor máximo, encontrar una función que nos diga en qué posición se encuentra el valor máximo de la matriz y luego hacer el círculo de Mohr.</w:t>
       </w:r>
     </w:p>
     <w:p>

</xml_diff>

<commit_message>
Encontrando el punto a 1cm y estado tensorial máximo, falta Mohr
</commit_message>
<xml_diff>
--- a/data/Working.docx
+++ b/data/Working.docx
@@ -12,7 +12,31 @@
         <w:jc w:val="both"/>
       </w:pPr>
       <w:r>
-        <w:t>Convertir pixeles a mm para que en las gráficas salgan los mm, no los pixeles</w:t>
+        <w:t xml:space="preserve">Para el estado tensorial a 1cm obtener las tensiones que se están aplicando a partir de la matriz que forma los mapas, así podemos saber </w:t>
+      </w:r>
+      <w:proofErr w:type="spellStart"/>
+      <w:r>
+        <w:t>s_xx</w:t>
+      </w:r>
+      <w:proofErr w:type="spellEnd"/>
+      <w:r>
+        <w:t xml:space="preserve">, </w:t>
+      </w:r>
+      <w:proofErr w:type="spellStart"/>
+      <w:r>
+        <w:t>s_yy</w:t>
+      </w:r>
+      <w:proofErr w:type="spellEnd"/>
+      <w:r>
+        <w:t xml:space="preserve"> y </w:t>
+      </w:r>
+      <w:proofErr w:type="spellStart"/>
+      <w:r>
+        <w:t>t_xy</w:t>
+      </w:r>
+      <w:proofErr w:type="spellEnd"/>
+      <w:r>
+        <w:t>. Y después podemos hacer el círculo de Mohr.</w:t>
       </w:r>
     </w:p>
     <w:p>
@@ -25,10 +49,20 @@
         <w:jc w:val="both"/>
       </w:pPr>
       <w:r>
-        <w:t>A</w:t>
-      </w:r>
-      <w:r>
-        <w:t>nalíticamente, calcular las tensiones y direcciones principales del punto a 1cm a la derecha del agujero</w:t>
+        <w:t>Igual para el valor máximo, encontrar una función que nos diga en qué posición se encuentra el valor máximo de la matriz y luego hacer el círculo de Mohr.</w:t>
+      </w:r>
+    </w:p>
+    <w:p>
+      <w:pPr>
+        <w:jc w:val="both"/>
+      </w:pPr>
+    </w:p>
+    <w:p>
+      <w:pPr>
+        <w:jc w:val="both"/>
+      </w:pPr>
+      <w:r>
+        <w:t>6.-</w:t>
       </w:r>
     </w:p>
     <w:p>
@@ -41,65 +75,18 @@
         <w:jc w:val="both"/>
       </w:pPr>
       <w:r>
-        <w:t>Cuanta fuerza se necesita para realizar la carga máxima encontrada teóricamente</w:t>
-      </w:r>
-      <w:r>
-        <w:t>, para poder comparar y analizar los resultados</w:t>
-      </w:r>
-    </w:p>
-    <w:p>
-      <w:pPr>
-        <w:pStyle w:val="Prrafodelista"/>
-        <w:numPr>
-          <w:ilvl w:val="0"/>
-          <w:numId w:val="1"/>
-        </w:numPr>
-        <w:jc w:val="both"/>
-      </w:pPr>
-      <w:r>
-        <w:t>Para el estado tensorial a 1cm obtener las tensiones que se están aplicando a partir de la matriz que forma los mapas, así podemos saber s_xx, s_yy y t_xy. Y después podemos hacer el círculo de Mohr.</w:t>
-      </w:r>
-    </w:p>
-    <w:p>
-      <w:pPr>
-        <w:pStyle w:val="Prrafodelista"/>
-        <w:numPr>
-          <w:ilvl w:val="0"/>
-          <w:numId w:val="1"/>
-        </w:numPr>
-        <w:jc w:val="both"/>
-      </w:pPr>
-      <w:r>
-        <w:t>Igual para el valor máximo, encontrar una función que nos diga en qué posición se encuentra el valor máximo de la matriz y luego hacer el círculo de Mohr.</w:t>
-      </w:r>
-    </w:p>
-    <w:p>
-      <w:pPr>
-        <w:jc w:val="both"/>
-      </w:pPr>
-    </w:p>
-    <w:p>
-      <w:pPr>
-        <w:jc w:val="both"/>
-      </w:pPr>
-      <w:r>
-        <w:t>6.-</w:t>
-      </w:r>
-    </w:p>
-    <w:p>
-      <w:pPr>
-        <w:pStyle w:val="Prrafodelista"/>
-        <w:numPr>
-          <w:ilvl w:val="0"/>
-          <w:numId w:val="1"/>
-        </w:numPr>
-        <w:jc w:val="both"/>
-      </w:pPr>
-      <w:r>
         <w:t>Buscar e implementar tensor de deformaciones</w:t>
       </w:r>
       <w:r>
-        <w:t xml:space="preserve"> para hacer los mapas por mi mismo</w:t>
+        <w:t xml:space="preserve"> para hacer los mapas por </w:t>
+      </w:r>
+      <w:proofErr w:type="spellStart"/>
+      <w:r>
+        <w:t>mi</w:t>
+      </w:r>
+      <w:proofErr w:type="spellEnd"/>
+      <w:r>
+        <w:t xml:space="preserve"> mismo</w:t>
       </w:r>
     </w:p>
     <w:p>

</xml_diff>

<commit_message>
Cálculos finales de tensiones en puntos máximos y a 1cm
</commit_message>
<xml_diff>
--- a/data/Working.docx
+++ b/data/Working.docx
@@ -12,31 +12,7 @@
         <w:jc w:val="both"/>
       </w:pPr>
       <w:r>
-        <w:t xml:space="preserve">Para el estado tensorial a 1cm obtener las tensiones que se están aplicando a partir de la matriz que forma los mapas, así podemos saber </w:t>
-      </w:r>
-      <w:proofErr w:type="spellStart"/>
-      <w:r>
-        <w:t>s_xx</w:t>
-      </w:r>
-      <w:proofErr w:type="spellEnd"/>
-      <w:r>
-        <w:t xml:space="preserve">, </w:t>
-      </w:r>
-      <w:proofErr w:type="spellStart"/>
-      <w:r>
-        <w:t>s_yy</w:t>
-      </w:r>
-      <w:proofErr w:type="spellEnd"/>
-      <w:r>
-        <w:t xml:space="preserve"> y </w:t>
-      </w:r>
-      <w:proofErr w:type="spellStart"/>
-      <w:r>
-        <w:t>t_xy</w:t>
-      </w:r>
-      <w:proofErr w:type="spellEnd"/>
-      <w:r>
-        <w:t>. Y después podemos hacer el círculo de Mohr.</w:t>
+        <w:t>Para el estado tensorial a 1cm obtener las tensiones que se están aplicando a partir de la matriz que forma los mapas, así podemos saber s_xx, s_yy y t_xy. Y después podemos hacer el círculo de Mohr.</w:t>
       </w:r>
     </w:p>
     <w:p>
@@ -54,19 +30,6 @@
     </w:p>
     <w:p>
       <w:pPr>
-        <w:jc w:val="both"/>
-      </w:pPr>
-    </w:p>
-    <w:p>
-      <w:pPr>
-        <w:jc w:val="both"/>
-      </w:pPr>
-      <w:r>
-        <w:t>6.-</w:t>
-      </w:r>
-    </w:p>
-    <w:p>
-      <w:pPr>
         <w:pStyle w:val="Prrafodelista"/>
         <w:numPr>
           <w:ilvl w:val="0"/>
@@ -75,18 +38,36 @@
         <w:jc w:val="both"/>
       </w:pPr>
       <w:r>
+        <w:t>Convertir punto máximo de pixel a mm para saber su ubicación exacta</w:t>
+      </w:r>
+    </w:p>
+    <w:p>
+      <w:pPr>
+        <w:jc w:val="both"/>
+      </w:pPr>
+    </w:p>
+    <w:p>
+      <w:pPr>
+        <w:jc w:val="both"/>
+      </w:pPr>
+      <w:r>
+        <w:t>6.-</w:t>
+      </w:r>
+    </w:p>
+    <w:p>
+      <w:pPr>
+        <w:pStyle w:val="Prrafodelista"/>
+        <w:numPr>
+          <w:ilvl w:val="0"/>
+          <w:numId w:val="1"/>
+        </w:numPr>
+        <w:jc w:val="both"/>
+      </w:pPr>
+      <w:r>
         <w:t>Buscar e implementar tensor de deformaciones</w:t>
       </w:r>
       <w:r>
-        <w:t xml:space="preserve"> para hacer los mapas por </w:t>
-      </w:r>
-      <w:proofErr w:type="spellStart"/>
-      <w:r>
-        <w:t>mi</w:t>
-      </w:r>
-      <w:proofErr w:type="spellEnd"/>
-      <w:r>
-        <w:t xml:space="preserve"> mismo</w:t>
+        <w:t xml:space="preserve"> para hacer los mapas por mi mismo</w:t>
       </w:r>
     </w:p>
     <w:p>

</xml_diff>